<commit_message>
Update Unity Machine Learning Document.docx
</commit_message>
<xml_diff>
--- a/Unity Machine Learning Document.docx
+++ b/Unity Machine Learning Document.docx
@@ -4,6 +4,9 @@
   <w:body>
     <w:sdt>
       <w:sdtPr>
+        <w:rPr>
+          <w:rFonts w:eastAsiaTheme="minorHAnsi"/>
+        </w:rPr>
         <w:id w:val="829490836"/>
         <w:docPartObj>
           <w:docPartGallery w:val="Cover Pages"/>
@@ -12,7 +15,6 @@
       </w:sdtPr>
       <w:sdtEndPr>
         <w:rPr>
-          <w:rFonts w:eastAsiaTheme="minorHAnsi"/>
           <w:sz w:val="24"/>
           <w:szCs w:val="24"/>
         </w:rPr>
@@ -3661,6 +3663,7 @@
                                     <w:dataBinding w:prefixMappings="xmlns:ns0='http://schemas.openxmlformats.org/officeDocument/2006/extended-properties' " w:xpath="/ns0:Properties[1]/ns0:Company[1]" w:storeItemID="{6668398D-A668-4E3E-A5EB-62B293D839F1}"/>
                                     <w:text/>
                                   </w:sdtPr>
+                                  <w:sdtEndPr/>
                                   <w:sdtContent>
                                     <w:r>
                                       <w:rPr>
@@ -3763,6 +3766,7 @@
                               <w:dataBinding w:prefixMappings="xmlns:ns0='http://schemas.openxmlformats.org/officeDocument/2006/extended-properties' " w:xpath="/ns0:Properties[1]/ns0:Company[1]" w:storeItemID="{6668398D-A668-4E3E-A5EB-62B293D839F1}"/>
                               <w:text/>
                             </w:sdtPr>
+                            <w:sdtEndPr/>
                             <w:sdtContent>
                               <w:r>
                                 <w:rPr>
@@ -3861,6 +3865,7 @@
                                     <w:dataBinding w:prefixMappings="xmlns:ns0='http://purl.org/dc/elements/1.1/' xmlns:ns1='http://schemas.openxmlformats.org/package/2006/metadata/core-properties' " w:xpath="/ns1:coreProperties[1]/ns0:title[1]" w:storeItemID="{6C3C8BC8-F283-45AE-878A-BAB7291924A1}"/>
                                     <w:text/>
                                   </w:sdtPr>
+                                  <w:sdtEndPr/>
                                   <w:sdtContent>
                                     <w:r>
                                       <w:rPr>
@@ -3896,6 +3901,7 @@
                                     <w:dataBinding w:prefixMappings="xmlns:ns0='http://purl.org/dc/elements/1.1/' xmlns:ns1='http://schemas.openxmlformats.org/package/2006/metadata/core-properties' " w:xpath="/ns1:coreProperties[1]/ns0:subject[1]" w:storeItemID="{6C3C8BC8-F283-45AE-878A-BAB7291924A1}"/>
                                     <w:text/>
                                   </w:sdtPr>
+                                  <w:sdtEndPr/>
                                   <w:sdtContent>
                                     <w:r>
                                       <w:rPr>
@@ -3956,6 +3962,7 @@
                               <w:dataBinding w:prefixMappings="xmlns:ns0='http://purl.org/dc/elements/1.1/' xmlns:ns1='http://schemas.openxmlformats.org/package/2006/metadata/core-properties' " w:xpath="/ns1:coreProperties[1]/ns0:title[1]" w:storeItemID="{6C3C8BC8-F283-45AE-878A-BAB7291924A1}"/>
                               <w:text/>
                             </w:sdtPr>
+                            <w:sdtEndPr/>
                             <w:sdtContent>
                               <w:r>
                                 <w:rPr>
@@ -3991,6 +3998,7 @@
                               <w:dataBinding w:prefixMappings="xmlns:ns0='http://purl.org/dc/elements/1.1/' xmlns:ns1='http://schemas.openxmlformats.org/package/2006/metadata/core-properties' " w:xpath="/ns1:coreProperties[1]/ns0:subject[1]" w:storeItemID="{6C3C8BC8-F283-45AE-878A-BAB7291924A1}"/>
                               <w:text/>
                             </w:sdtPr>
+                            <w:sdtEndPr/>
                             <w:sdtContent>
                               <w:r>
                                 <w:rPr>
@@ -4023,6 +4031,12 @@
     </w:sdt>
     <w:sdt>
       <w:sdtPr>
+        <w:rPr>
+          <w:rFonts w:asciiTheme="minorHAnsi" w:eastAsiaTheme="minorHAnsi" w:hAnsiTheme="minorHAnsi" w:cstheme="minorBidi"/>
+          <w:color w:val="auto"/>
+          <w:sz w:val="22"/>
+          <w:szCs w:val="22"/>
+        </w:rPr>
         <w:id w:val="196280316"/>
         <w:docPartObj>
           <w:docPartGallery w:val="Table of Contents"/>
@@ -4031,13 +4045,9 @@
       </w:sdtPr>
       <w:sdtEndPr>
         <w:rPr>
-          <w:rFonts w:asciiTheme="minorHAnsi" w:eastAsiaTheme="minorHAnsi" w:hAnsiTheme="minorHAnsi" w:cstheme="minorBidi"/>
           <w:b/>
           <w:bCs/>
           <w:noProof/>
-          <w:color w:val="auto"/>
-          <w:sz w:val="22"/>
-          <w:szCs w:val="22"/>
         </w:rPr>
       </w:sdtEndPr>
       <w:sdtContent>
@@ -5618,7 +5628,7 @@
           <w:sz w:val="24"/>
           <w:szCs w:val="24"/>
         </w:rPr>
-        <w:t>we</w:t>
+        <w:t>I</w:t>
       </w:r>
       <w:r>
         <w:rPr>
@@ -5706,7 +5716,21 @@
           <w:sz w:val="24"/>
           <w:szCs w:val="24"/>
         </w:rPr>
-        <w:t>, although we find it hard to follow properly</w:t>
+        <w:t xml:space="preserve">, although </w:t>
+      </w:r>
+      <w:r>
+        <w:rPr>
+          <w:sz w:val="24"/>
+          <w:szCs w:val="24"/>
+        </w:rPr>
+        <w:t>I</w:t>
+      </w:r>
+      <w:r>
+        <w:rPr>
+          <w:sz w:val="24"/>
+          <w:szCs w:val="24"/>
+        </w:rPr>
+        <w:t xml:space="preserve"> find it hard to follow properly</w:t>
       </w:r>
       <w:r>
         <w:rPr>
@@ -5789,7 +5813,7 @@
           <w:sz w:val="24"/>
           <w:szCs w:val="24"/>
         </w:rPr>
-        <w:t>we</w:t>
+        <w:t>I</w:t>
       </w:r>
       <w:r>
         <w:rPr>
@@ -5847,7 +5871,14 @@
           <w:sz w:val="24"/>
           <w:szCs w:val="24"/>
         </w:rPr>
-        <w:t>We ma</w:t>
+        <w:t>I</w:t>
+      </w:r>
+      <w:r>
+        <w:rPr>
+          <w:sz w:val="24"/>
+          <w:szCs w:val="24"/>
+        </w:rPr>
+        <w:t xml:space="preserve"> ma</w:t>
       </w:r>
       <w:r>
         <w:rPr>
@@ -6977,7 +7008,37 @@
           <w:szCs w:val="24"/>
         </w:rPr>
         <w:lastRenderedPageBreak/>
-        <w:t>In FixedUpdate(), we request a decision every 5 steps. “</w:t>
+        <w:t xml:space="preserve">In </w:t>
+      </w:r>
+      <w:proofErr w:type="spellStart"/>
+      <w:r>
+        <w:rPr>
+          <w:sz w:val="24"/>
+          <w:szCs w:val="24"/>
+        </w:rPr>
+        <w:t>FixedUpdate</w:t>
+      </w:r>
+      <w:proofErr w:type="spellEnd"/>
+      <w:r>
+        <w:rPr>
+          <w:sz w:val="24"/>
+          <w:szCs w:val="24"/>
+        </w:rPr>
+        <w:t xml:space="preserve">(), </w:t>
+      </w:r>
+      <w:r>
+        <w:rPr>
+          <w:sz w:val="24"/>
+          <w:szCs w:val="24"/>
+        </w:rPr>
+        <w:t>I</w:t>
+      </w:r>
+      <w:r>
+        <w:rPr>
+          <w:sz w:val="24"/>
+          <w:szCs w:val="24"/>
+        </w:rPr>
+        <w:t xml:space="preserve"> request a decision every 5 steps. “</w:t>
       </w:r>
       <w:r>
         <w:rPr>
@@ -7073,7 +7134,30 @@
           <w:sz w:val="24"/>
           <w:szCs w:val="24"/>
         </w:rPr>
-        <w:t>We are using curriculum to gradually increase the difficulty for our penguins and speed up training significantly</w:t>
+        <w:t>I</w:t>
+      </w:r>
+      <w:r>
+        <w:rPr>
+          <w:sz w:val="24"/>
+          <w:szCs w:val="24"/>
+        </w:rPr>
+        <w:t xml:space="preserve"> </w:t>
+      </w:r>
+      <w:proofErr w:type="gramStart"/>
+      <w:r>
+        <w:rPr>
+          <w:sz w:val="24"/>
+          <w:szCs w:val="24"/>
+        </w:rPr>
+        <w:t>are</w:t>
+      </w:r>
+      <w:proofErr w:type="gramEnd"/>
+      <w:r>
+        <w:rPr>
+          <w:sz w:val="24"/>
+          <w:szCs w:val="24"/>
+        </w:rPr>
+        <w:t xml:space="preserve"> using curriculum to gradually increase the difficulty for our penguins and speed up training significantly</w:t>
       </w:r>
       <w:r>
         <w:rPr>
@@ -7408,14 +7492,7 @@
           <w:sz w:val="24"/>
           <w:szCs w:val="24"/>
         </w:rPr>
-        <w:t xml:space="preserve"> drop down in the middle. </w:t>
-      </w:r>
-      <w:r>
-        <w:rPr>
-          <w:sz w:val="24"/>
-          <w:szCs w:val="24"/>
-        </w:rPr>
-        <w:t>The other 2 also has a drop, but quickly return to previous state.</w:t>
+        <w:t xml:space="preserve"> drop down in the middle. The other 2 also has a drop, but quickly return to previous state.</w:t>
       </w:r>
     </w:p>
     <w:p>
@@ -7437,7 +7514,21 @@
           <w:sz w:val="24"/>
           <w:szCs w:val="24"/>
         </w:rPr>
-        <w:t>100k steps and 1.5M steps. Those show that the Agents have big success in learning behavior. After 2M steps, there was no much possibility for improvement, so we stopped the training with our desired result.</w:t>
+        <w:t xml:space="preserve">100k steps and 1.5M steps. Those show that the Agents have big success in learning behavior. After 2M steps, there was no much possibility for improvement, so </w:t>
+      </w:r>
+      <w:r>
+        <w:rPr>
+          <w:sz w:val="24"/>
+          <w:szCs w:val="24"/>
+        </w:rPr>
+        <w:t>I</w:t>
+      </w:r>
+      <w:r>
+        <w:rPr>
+          <w:sz w:val="24"/>
+          <w:szCs w:val="24"/>
+        </w:rPr>
+        <w:t xml:space="preserve"> stopped the training with our desired result.</w:t>
       </w:r>
     </w:p>
     <w:p>
@@ -7583,23 +7674,7 @@
             <w:sz w:val="24"/>
             <w:szCs w:val="24"/>
           </w:rPr>
-          <w:t>Reinforcement Learni</w:t>
-        </w:r>
-        <w:r>
-          <w:rPr>
-            <w:rStyle w:val="Hyperlink"/>
-            <w:sz w:val="24"/>
-            <w:szCs w:val="24"/>
-          </w:rPr>
-          <w:t>n</w:t>
-        </w:r>
-        <w:r>
-          <w:rPr>
-            <w:rStyle w:val="Hyperlink"/>
-            <w:sz w:val="24"/>
-            <w:szCs w:val="24"/>
-          </w:rPr>
-          <w:t>g Penguins | Unity ML-Agents</w:t>
+          <w:t>Reinforcement Learning Penguins | Unity ML-Agents</w:t>
         </w:r>
       </w:hyperlink>
     </w:p>

</xml_diff>